<commit_message>
- added rtf8088 cpu
- many changes
- fix bug with pg2 opcode for 650002
-
</commit_message>
<xml_diff>
--- a/video/trunk/docs/RTFBitmapController.docx
+++ b/video/trunk/docs/RTFBitmapController.docx
@@ -7,8 +7,6 @@
         <w:pStyle w:val="Heading1"/>
       </w:pPr>
       <w:bookmarkStart w:id="0" w:name="_Toc369437897"/>
-      <w:proofErr w:type="spellStart"/>
-      <w:proofErr w:type="gramStart"/>
       <w:r>
         <w:t>rtf</w:t>
       </w:r>
@@ -16,8 +14,6 @@
         <w:t>BitmapController</w:t>
       </w:r>
       <w:bookmarkEnd w:id="0"/>
-      <w:proofErr w:type="spellEnd"/>
-      <w:proofErr w:type="gramEnd"/>
     </w:p>
     <w:p>
       <w:pPr>
@@ -43,8 +39,6 @@
         </w:rPr>
         <w:t>finitron.ca</w:t>
       </w:r>
-      <w:bookmarkStart w:id="1" w:name="_GoBack"/>
-      <w:bookmarkEnd w:id="1"/>
     </w:p>
     <w:sdt>
       <w:sdtPr>
@@ -1083,11 +1077,11 @@
       <w:pPr>
         <w:pStyle w:val="Heading2"/>
       </w:pPr>
-      <w:bookmarkStart w:id="2" w:name="_Toc369437898"/>
+      <w:bookmarkStart w:id="1" w:name="_Toc369437898"/>
       <w:r>
         <w:t>Clocks:</w:t>
       </w:r>
-      <w:bookmarkEnd w:id="2"/>
+      <w:bookmarkEnd w:id="1"/>
     </w:p>
     <w:p>
       <w:r>
@@ -1101,16 +1095,21 @@
       <w:pPr>
         <w:pStyle w:val="Heading2"/>
       </w:pPr>
-      <w:bookmarkStart w:id="3" w:name="_Toc369437899"/>
+      <w:bookmarkStart w:id="2" w:name="_Toc369437899"/>
       <w:r>
         <w:t>Display Format:</w:t>
       </w:r>
-      <w:bookmarkEnd w:id="3"/>
+      <w:bookmarkEnd w:id="2"/>
     </w:p>
     <w:p>
       <w:r>
         <w:t>This controller relies on an external sync generator. The display generated is relative to the positive edge of the horizontal and vertical synchronization signals.</w:t>
       </w:r>
+      <w:r>
+        <w:t xml:space="preserve"> If necessary the position of the display may be altered by adjusting the reference counts.</w:t>
+      </w:r>
+      <w:bookmarkStart w:id="3" w:name="_GoBack"/>
+      <w:bookmarkEnd w:id="3"/>
     </w:p>
     <w:p>
       <w:pPr>
@@ -1171,11 +1170,9 @@
             <w:pPr>
               <w:jc w:val="center"/>
             </w:pPr>
-            <w:proofErr w:type="spellStart"/>
             <w:r>
               <w:t>Regno</w:t>
             </w:r>
-            <w:proofErr w:type="spellEnd"/>
           </w:p>
         </w:tc>
         <w:tc>
@@ -1906,7 +1903,13 @@
               <w:jc w:val="center"/>
             </w:pPr>
             <w:r>
-              <w:t>$800 to $9FF</w:t>
+              <w:t>$800 to $</w:t>
+            </w:r>
+            <w:r>
+              <w:t>8</w:t>
+            </w:r>
+            <w:r>
+              <w:t>FF</w:t>
             </w:r>
           </w:p>
         </w:tc>
@@ -1949,6 +1952,9 @@
             <w:r>
               <w:t>REG_PALETTE</w:t>
             </w:r>
+            <w:r>
+              <w:t>1</w:t>
+            </w:r>
           </w:p>
         </w:tc>
         <w:tc>
@@ -1981,6 +1987,102 @@
           <w:p>
             <w:pPr>
               <w:cnfStyle w:val="000000000000" w:firstRow="0" w:lastRow="0" w:firstColumn="0" w:lastColumn="0" w:oddVBand="0" w:evenVBand="0" w:oddHBand="0" w:evenHBand="0" w:firstRowFirstColumn="0" w:firstRowLastColumn="0" w:lastRowFirstColumn="0" w:lastRowLastColumn="0"/>
+            </w:pPr>
+          </w:p>
+        </w:tc>
+      </w:tr>
+      <w:tr>
+        <w:trPr>
+          <w:cnfStyle w:val="000000100000" w:firstRow="0" w:lastRow="0" w:firstColumn="0" w:lastColumn="0" w:oddVBand="0" w:evenVBand="0" w:oddHBand="1" w:evenHBand="0" w:firstRowFirstColumn="0" w:firstRowLastColumn="0" w:lastRowFirstColumn="0" w:lastRowLastColumn="0"/>
+        </w:trPr>
+        <w:tc>
+          <w:tcPr>
+            <w:cnfStyle w:val="001000000000" w:firstRow="0" w:lastRow="0" w:firstColumn="1" w:lastColumn="0" w:oddVBand="0" w:evenVBand="0" w:oddHBand="0" w:evenHBand="0" w:firstRowFirstColumn="0" w:firstRowLastColumn="0" w:lastRowFirstColumn="0" w:lastRowLastColumn="0"/>
+            <w:tcW w:w="814" w:type="dxa"/>
+          </w:tcPr>
+          <w:p>
+            <w:pPr>
+              <w:jc w:val="center"/>
+            </w:pPr>
+            <w:r>
+              <w:t>$900 to $9FF</w:t>
+            </w:r>
+          </w:p>
+        </w:tc>
+        <w:tc>
+          <w:tcPr>
+            <w:tcW w:w="768" w:type="dxa"/>
+          </w:tcPr>
+          <w:p>
+            <w:pPr>
+              <w:jc w:val="center"/>
+              <w:cnfStyle w:val="000000100000" w:firstRow="0" w:lastRow="0" w:firstColumn="0" w:lastColumn="0" w:oddVBand="0" w:evenVBand="0" w:oddHBand="1" w:evenHBand="0" w:firstRowFirstColumn="0" w:firstRowLastColumn="0" w:lastRowFirstColumn="0" w:lastRowLastColumn="0"/>
+            </w:pPr>
+            <w:r>
+              <w:t>32</w:t>
+            </w:r>
+          </w:p>
+        </w:tc>
+        <w:tc>
+          <w:tcPr>
+            <w:tcW w:w="781" w:type="dxa"/>
+          </w:tcPr>
+          <w:p>
+            <w:pPr>
+              <w:jc w:val="center"/>
+              <w:cnfStyle w:val="000000100000" w:firstRow="0" w:lastRow="0" w:firstColumn="0" w:lastColumn="0" w:oddVBand="0" w:evenVBand="0" w:oddHBand="1" w:evenHBand="0" w:firstRowFirstColumn="0" w:firstRowLastColumn="0" w:lastRowFirstColumn="0" w:lastRowLastColumn="0"/>
+            </w:pPr>
+            <w:r>
+              <w:t>R/W</w:t>
+            </w:r>
+          </w:p>
+        </w:tc>
+        <w:tc>
+          <w:tcPr>
+            <w:tcW w:w="1808" w:type="dxa"/>
+          </w:tcPr>
+          <w:p>
+            <w:pPr>
+              <w:cnfStyle w:val="000000100000" w:firstRow="0" w:lastRow="0" w:firstColumn="0" w:lastColumn="0" w:oddVBand="0" w:evenVBand="0" w:oddHBand="1" w:evenHBand="0" w:firstRowFirstColumn="0" w:firstRowLastColumn="0" w:lastRowFirstColumn="0" w:lastRowLastColumn="0"/>
+            </w:pPr>
+            <w:r>
+              <w:t>REG_PALETTE2</w:t>
+            </w:r>
+          </w:p>
+        </w:tc>
+        <w:tc>
+          <w:tcPr>
+            <w:tcW w:w="4726" w:type="dxa"/>
+          </w:tcPr>
+          <w:p>
+            <w:pPr>
+              <w:cnfStyle w:val="000000100000" w:firstRow="0" w:lastRow="0" w:firstColumn="0" w:lastColumn="0" w:oddVBand="0" w:evenVBand="0" w:oddHBand="1" w:evenHBand="0" w:firstRowFirstColumn="0" w:firstRowLastColumn="0" w:lastRowFirstColumn="0" w:lastRowLastColumn="0"/>
+            </w:pPr>
+            <w:r>
+              <w:t>Second c</w:t>
+            </w:r>
+            <w:r>
+              <w:t>olor palette used when the color depth is 00 (eight bits per pixel).</w:t>
+            </w:r>
+          </w:p>
+        </w:tc>
+        <w:tc>
+          <w:tcPr>
+            <w:tcW w:w="283" w:type="dxa"/>
+          </w:tcPr>
+          <w:p>
+            <w:pPr>
+              <w:cnfStyle w:val="000000100000" w:firstRow="0" w:lastRow="0" w:firstColumn="0" w:lastColumn="0" w:oddVBand="0" w:evenVBand="0" w:oddHBand="1" w:evenHBand="0" w:firstRowFirstColumn="0" w:firstRowLastColumn="0" w:lastRowFirstColumn="0" w:lastRowLastColumn="0"/>
+            </w:pPr>
+          </w:p>
+        </w:tc>
+        <w:tc>
+          <w:tcPr>
+            <w:tcW w:w="293" w:type="dxa"/>
+          </w:tcPr>
+          <w:p>
+            <w:pPr>
+              <w:cnfStyle w:val="000000100000" w:firstRow="0" w:lastRow="0" w:firstColumn="0" w:lastColumn="0" w:oddVBand="0" w:evenVBand="0" w:oddHBand="1" w:evenHBand="0" w:firstRowFirstColumn="0" w:firstRowLastColumn="0" w:lastRowFirstColumn="0" w:lastRowLastColumn="0"/>
             </w:pPr>
           </w:p>
         </w:tc>
@@ -2034,11 +2136,9 @@
             <w:pPr>
               <w:jc w:val="center"/>
             </w:pPr>
-            <w:proofErr w:type="spellStart"/>
             <w:r>
               <w:t>BitNo</w:t>
             </w:r>
-            <w:proofErr w:type="spellEnd"/>
           </w:p>
         </w:tc>
         <w:tc>
@@ -2143,7 +2243,7 @@
               <w:jc w:val="center"/>
             </w:pPr>
             <w:r>
-              <w:t>10,9</w:t>
+              <w:t>8,7</w:t>
             </w:r>
           </w:p>
         </w:tc>
@@ -2157,7 +2257,7 @@
               <w:cnfStyle w:val="000000000000" w:firstRow="0" w:lastRow="0" w:firstColumn="0" w:lastColumn="0" w:oddVBand="0" w:evenVBand="0" w:oddHBand="0" w:evenHBand="0" w:firstRowFirstColumn="0" w:firstRowLastColumn="0" w:lastRowFirstColumn="0" w:lastRowLastColumn="0"/>
             </w:pPr>
             <w:r>
-              <w:t>Color Depth</w:t>
+              <w:t>VBL</w:t>
             </w:r>
           </w:p>
         </w:tc>
@@ -2170,8 +2270,137 @@
               <w:cnfStyle w:val="000000000000" w:firstRow="0" w:lastRow="0" w:firstColumn="0" w:lastColumn="0" w:oddVBand="0" w:evenVBand="0" w:oddHBand="0" w:evenHBand="0" w:firstRowFirstColumn="0" w:firstRowLastColumn="0" w:lastRowFirstColumn="0" w:lastRowLastColumn="0"/>
             </w:pPr>
             <w:r>
-              <w:t>This register identifies the number of bits used per pixel</w:t>
-            </w:r>
+              <w:t>Video burst length (default is 11 for 8 words)</w:t>
+            </w:r>
+          </w:p>
+          <w:tbl>
+            <w:tblPr>
+              <w:tblStyle w:val="TableGrid"/>
+              <w:tblW w:w="0" w:type="auto"/>
+              <w:tblLook w:val="04A0" w:firstRow="1" w:lastRow="0" w:firstColumn="1" w:lastColumn="0" w:noHBand="0" w:noVBand="1"/>
+            </w:tblPr>
+            <w:tblGrid>
+              <w:gridCol w:w="596"/>
+              <w:gridCol w:w="5386"/>
+              <w:gridCol w:w="284"/>
+            </w:tblGrid>
+            <w:tr>
+              <w:tc>
+                <w:tcPr>
+                  <w:tcW w:w="596" w:type="dxa"/>
+                </w:tcPr>
+                <w:p>
+                  <w:r>
+                    <w:t>00</w:t>
+                  </w:r>
+                </w:p>
+              </w:tc>
+              <w:tc>
+                <w:tcPr>
+                  <w:tcW w:w="5386" w:type="dxa"/>
+                </w:tcPr>
+                <w:p>
+                  <w:r>
+                    <w:t>1 word</w:t>
+                  </w:r>
+                </w:p>
+              </w:tc>
+              <w:tc>
+                <w:tcPr>
+                  <w:tcW w:w="284" w:type="dxa"/>
+                </w:tcPr>
+                <w:p/>
+              </w:tc>
+            </w:tr>
+            <w:tr>
+              <w:tc>
+                <w:tcPr>
+                  <w:tcW w:w="596" w:type="dxa"/>
+                </w:tcPr>
+                <w:p>
+                  <w:r>
+                    <w:t>01</w:t>
+                  </w:r>
+                </w:p>
+              </w:tc>
+              <w:tc>
+                <w:tcPr>
+                  <w:tcW w:w="5386" w:type="dxa"/>
+                </w:tcPr>
+                <w:p>
+                  <w:r>
+                    <w:t>2 words</w:t>
+                  </w:r>
+                </w:p>
+              </w:tc>
+              <w:tc>
+                <w:tcPr>
+                  <w:tcW w:w="284" w:type="dxa"/>
+                </w:tcPr>
+                <w:p/>
+              </w:tc>
+            </w:tr>
+            <w:tr>
+              <w:tc>
+                <w:tcPr>
+                  <w:tcW w:w="596" w:type="dxa"/>
+                </w:tcPr>
+                <w:p>
+                  <w:r>
+                    <w:t>10</w:t>
+                  </w:r>
+                </w:p>
+              </w:tc>
+              <w:tc>
+                <w:tcPr>
+                  <w:tcW w:w="5386" w:type="dxa"/>
+                </w:tcPr>
+                <w:p>
+                  <w:r>
+                    <w:t>4 words</w:t>
+                  </w:r>
+                </w:p>
+              </w:tc>
+              <w:tc>
+                <w:tcPr>
+                  <w:tcW w:w="284" w:type="dxa"/>
+                </w:tcPr>
+                <w:p/>
+              </w:tc>
+            </w:tr>
+            <w:tr>
+              <w:tc>
+                <w:tcPr>
+                  <w:tcW w:w="596" w:type="dxa"/>
+                </w:tcPr>
+                <w:p>
+                  <w:r>
+                    <w:t>11</w:t>
+                  </w:r>
+                </w:p>
+              </w:tc>
+              <w:tc>
+                <w:tcPr>
+                  <w:tcW w:w="5386" w:type="dxa"/>
+                </w:tcPr>
+                <w:p>
+                  <w:r>
+                    <w:t>8 words</w:t>
+                  </w:r>
+                </w:p>
+              </w:tc>
+              <w:tc>
+                <w:tcPr>
+                  <w:tcW w:w="284" w:type="dxa"/>
+                </w:tcPr>
+                <w:p/>
+              </w:tc>
+            </w:tr>
+          </w:tbl>
+          <w:p>
+            <w:pPr>
+              <w:cnfStyle w:val="000000000000" w:firstRow="0" w:lastRow="0" w:firstColumn="0" w:lastColumn="0" w:oddVBand="0" w:evenVBand="0" w:oddHBand="0" w:evenHBand="0" w:firstRowFirstColumn="0" w:firstRowLastColumn="0" w:lastRowFirstColumn="0" w:lastRowLastColumn="0"/>
+            </w:pPr>
           </w:p>
         </w:tc>
         <w:tc>
@@ -2198,6 +2427,9 @@
             <w:pPr>
               <w:jc w:val="center"/>
             </w:pPr>
+            <w:r>
+              <w:t>10,9</w:t>
+            </w:r>
           </w:p>
         </w:tc>
         <w:tc>
@@ -2208,6 +2440,56 @@
             <w:pPr>
               <w:jc w:val="center"/>
               <w:cnfStyle w:val="000000100000" w:firstRow="0" w:lastRow="0" w:firstColumn="0" w:lastColumn="0" w:oddVBand="0" w:evenVBand="0" w:oddHBand="1" w:evenHBand="0" w:firstRowFirstColumn="0" w:firstRowLastColumn="0" w:lastRowFirstColumn="0" w:lastRowLastColumn="0"/>
+            </w:pPr>
+            <w:r>
+              <w:t>Color Depth</w:t>
+            </w:r>
+          </w:p>
+        </w:tc>
+        <w:tc>
+          <w:tcPr>
+            <w:tcW w:w="6804" w:type="dxa"/>
+          </w:tcPr>
+          <w:p>
+            <w:pPr>
+              <w:cnfStyle w:val="000000100000" w:firstRow="0" w:lastRow="0" w:firstColumn="0" w:lastColumn="0" w:oddVBand="0" w:evenVBand="0" w:oddHBand="1" w:evenHBand="0" w:firstRowFirstColumn="0" w:firstRowLastColumn="0" w:lastRowFirstColumn="0" w:lastRowLastColumn="0"/>
+            </w:pPr>
+            <w:r>
+              <w:t>This register identifies the number of bits used per pixel</w:t>
+            </w:r>
+          </w:p>
+        </w:tc>
+        <w:tc>
+          <w:tcPr>
+            <w:tcW w:w="254" w:type="dxa"/>
+          </w:tcPr>
+          <w:p>
+            <w:pPr>
+              <w:cnfStyle w:val="000000100000" w:firstRow="0" w:lastRow="0" w:firstColumn="0" w:lastColumn="0" w:oddVBand="0" w:evenVBand="0" w:oddHBand="1" w:evenHBand="0" w:firstRowFirstColumn="0" w:firstRowLastColumn="0" w:lastRowFirstColumn="0" w:lastRowLastColumn="0"/>
+            </w:pPr>
+          </w:p>
+        </w:tc>
+      </w:tr>
+      <w:tr>
+        <w:tc>
+          <w:tcPr>
+            <w:cnfStyle w:val="001000000000" w:firstRow="0" w:lastRow="0" w:firstColumn="1" w:lastColumn="0" w:oddVBand="0" w:evenVBand="0" w:oddHBand="0" w:evenHBand="0" w:firstRowFirstColumn="0" w:firstRowLastColumn="0" w:lastRowFirstColumn="0" w:lastRowLastColumn="0"/>
+            <w:tcW w:w="959" w:type="dxa"/>
+          </w:tcPr>
+          <w:p>
+            <w:pPr>
+              <w:jc w:val="center"/>
+            </w:pPr>
+          </w:p>
+        </w:tc>
+        <w:tc>
+          <w:tcPr>
+            <w:tcW w:w="1559" w:type="dxa"/>
+          </w:tcPr>
+          <w:p>
+            <w:pPr>
+              <w:jc w:val="center"/>
+              <w:cnfStyle w:val="000000000000" w:firstRow="0" w:lastRow="0" w:firstColumn="0" w:lastColumn="0" w:oddVBand="0" w:evenVBand="0" w:oddHBand="0" w:evenHBand="0" w:firstRowFirstColumn="0" w:firstRowLastColumn="0" w:lastRowFirstColumn="0" w:lastRowLastColumn="0"/>
             </w:pPr>
           </w:p>
         </w:tc>
@@ -2372,7 +2654,7 @@
           </w:tbl>
           <w:p>
             <w:pPr>
-              <w:cnfStyle w:val="000000100000" w:firstRow="0" w:lastRow="0" w:firstColumn="0" w:lastColumn="0" w:oddVBand="0" w:evenVBand="0" w:oddHBand="1" w:evenHBand="0" w:firstRowFirstColumn="0" w:firstRowLastColumn="0" w:lastRowFirstColumn="0" w:lastRowLastColumn="0"/>
+              <w:cnfStyle w:val="000000000000" w:firstRow="0" w:lastRow="0" w:firstColumn="0" w:lastColumn="0" w:oddVBand="0" w:evenVBand="0" w:oddHBand="0" w:evenHBand="0" w:firstRowFirstColumn="0" w:firstRowLastColumn="0" w:lastRowFirstColumn="0" w:lastRowLastColumn="0"/>
             </w:pPr>
           </w:p>
         </w:tc>
@@ -2382,12 +2664,15 @@
           </w:tcPr>
           <w:p>
             <w:pPr>
-              <w:cnfStyle w:val="000000100000" w:firstRow="0" w:lastRow="0" w:firstColumn="0" w:lastColumn="0" w:oddVBand="0" w:evenVBand="0" w:oddHBand="1" w:evenHBand="0" w:firstRowFirstColumn="0" w:firstRowLastColumn="0" w:lastRowFirstColumn="0" w:lastRowLastColumn="0"/>
+              <w:cnfStyle w:val="000000000000" w:firstRow="0" w:lastRow="0" w:firstColumn="0" w:lastColumn="0" w:oddVBand="0" w:evenVBand="0" w:oddHBand="0" w:evenHBand="0" w:firstRowFirstColumn="0" w:firstRowLastColumn="0" w:lastRowFirstColumn="0" w:lastRowLastColumn="0"/>
             </w:pPr>
           </w:p>
         </w:tc>
       </w:tr>
       <w:tr>
+        <w:trPr>
+          <w:cnfStyle w:val="000000100000" w:firstRow="0" w:lastRow="0" w:firstColumn="0" w:lastColumn="0" w:oddVBand="0" w:evenVBand="0" w:oddHBand="1" w:evenHBand="0" w:firstRowFirstColumn="0" w:firstRowLastColumn="0" w:lastRowFirstColumn="0" w:lastRowLastColumn="0"/>
+        </w:trPr>
         <w:tc>
           <w:tcPr>
             <w:cnfStyle w:val="001000000000" w:firstRow="0" w:lastRow="0" w:firstColumn="1" w:lastColumn="0" w:oddVBand="0" w:evenVBand="0" w:oddHBand="0" w:evenHBand="0" w:firstRowFirstColumn="0" w:firstRowLastColumn="0" w:lastRowFirstColumn="0" w:lastRowLastColumn="0"/>
@@ -2398,6 +2683,59 @@
               <w:jc w:val="center"/>
             </w:pPr>
             <w:r>
+              <w:t>11</w:t>
+            </w:r>
+          </w:p>
+        </w:tc>
+        <w:tc>
+          <w:tcPr>
+            <w:tcW w:w="1559" w:type="dxa"/>
+          </w:tcPr>
+          <w:p>
+            <w:pPr>
+              <w:jc w:val="center"/>
+              <w:cnfStyle w:val="000000100000" w:firstRow="0" w:lastRow="0" w:firstColumn="0" w:lastColumn="0" w:oddVBand="0" w:evenVBand="0" w:oddHBand="1" w:evenHBand="0" w:firstRowFirstColumn="0" w:firstRowLastColumn="0" w:lastRowFirstColumn="0" w:lastRowLastColumn="0"/>
+            </w:pPr>
+            <w:r>
+              <w:t>greyscale</w:t>
+            </w:r>
+          </w:p>
+        </w:tc>
+        <w:tc>
+          <w:tcPr>
+            <w:tcW w:w="6804" w:type="dxa"/>
+          </w:tcPr>
+          <w:p>
+            <w:pPr>
+              <w:cnfStyle w:val="000000100000" w:firstRow="0" w:lastRow="0" w:firstColumn="0" w:lastColumn="0" w:oddVBand="0" w:evenVBand="0" w:oddHBand="1" w:evenHBand="0" w:firstRowFirstColumn="0" w:firstRowLastColumn="0" w:lastRowFirstColumn="0" w:lastRowLastColumn="0"/>
+            </w:pPr>
+            <w:r>
+              <w:t>This bit enables greyscale mode when the color depth is 8 bpp.</w:t>
+            </w:r>
+          </w:p>
+        </w:tc>
+        <w:tc>
+          <w:tcPr>
+            <w:tcW w:w="254" w:type="dxa"/>
+          </w:tcPr>
+          <w:p>
+            <w:pPr>
+              <w:cnfStyle w:val="000000100000" w:firstRow="0" w:lastRow="0" w:firstColumn="0" w:lastColumn="0" w:oddVBand="0" w:evenVBand="0" w:oddHBand="1" w:evenHBand="0" w:firstRowFirstColumn="0" w:firstRowLastColumn="0" w:lastRowFirstColumn="0" w:lastRowLastColumn="0"/>
+            </w:pPr>
+          </w:p>
+        </w:tc>
+      </w:tr>
+      <w:tr>
+        <w:tc>
+          <w:tcPr>
+            <w:cnfStyle w:val="001000000000" w:firstRow="0" w:lastRow="0" w:firstColumn="1" w:lastColumn="0" w:oddVBand="0" w:evenVBand="0" w:oddHBand="0" w:evenHBand="0" w:firstRowFirstColumn="0" w:firstRowLastColumn="0" w:lastRowFirstColumn="0" w:lastRowLastColumn="0"/>
+            <w:tcW w:w="959" w:type="dxa"/>
+          </w:tcPr>
+          <w:p>
+            <w:pPr>
+              <w:jc w:val="center"/>
+            </w:pPr>
+            <w:r>
               <w:t>17,16</w:t>
             </w:r>
           </w:p>
@@ -2411,11 +2749,9 @@
               <w:jc w:val="center"/>
               <w:cnfStyle w:val="000000000000" w:firstRow="0" w:lastRow="0" w:firstColumn="0" w:lastColumn="0" w:oddVBand="0" w:evenVBand="0" w:oddHBand="0" w:evenHBand="0" w:firstRowFirstColumn="0" w:firstRowLastColumn="0" w:lastRowFirstColumn="0" w:lastRowLastColumn="0"/>
             </w:pPr>
-            <w:proofErr w:type="spellStart"/>
             <w:r>
               <w:t>hres</w:t>
             </w:r>
-            <w:proofErr w:type="spellEnd"/>
           </w:p>
         </w:tc>
         <w:tc>
@@ -2622,11 +2958,9 @@
               <w:jc w:val="center"/>
               <w:cnfStyle w:val="000000100000" w:firstRow="0" w:lastRow="0" w:firstColumn="0" w:lastColumn="0" w:oddVBand="0" w:evenVBand="0" w:oddHBand="1" w:evenHBand="0" w:firstRowFirstColumn="0" w:firstRowLastColumn="0" w:lastRowFirstColumn="0" w:lastRowLastColumn="0"/>
             </w:pPr>
-            <w:proofErr w:type="spellStart"/>
             <w:r>
               <w:t>vres</w:t>
             </w:r>
-            <w:proofErr w:type="spellEnd"/>
           </w:p>
         </w:tc>
         <w:tc>
@@ -2696,15 +3030,7 @@
                     <w:t>1</w:t>
                   </w:r>
                   <w:r>
-                    <w:t xml:space="preserve"> </w:t>
-                  </w:r>
-                  <w:proofErr w:type="spellStart"/>
-                  <w:r>
-                    <w:t>scanlines</w:t>
-                  </w:r>
-                  <w:proofErr w:type="spellEnd"/>
-                  <w:r>
-                    <w:t xml:space="preserve"> per pixel</w:t>
+                    <w:t xml:space="preserve"> scanlines per pixel</w:t>
                   </w:r>
                 </w:p>
               </w:tc>
@@ -2735,15 +3061,7 @@
                     <w:t>2</w:t>
                   </w:r>
                   <w:r>
-                    <w:t xml:space="preserve"> </w:t>
-                  </w:r>
-                  <w:proofErr w:type="spellStart"/>
-                  <w:r>
-                    <w:t>scanlines</w:t>
-                  </w:r>
-                  <w:proofErr w:type="spellEnd"/>
-                  <w:r>
-                    <w:t xml:space="preserve"> per pixel</w:t>
+                    <w:t xml:space="preserve"> scanlines per pixel</w:t>
                   </w:r>
                 </w:p>
               </w:tc>
@@ -2774,15 +3092,7 @@
                     <w:t>4</w:t>
                   </w:r>
                   <w:r>
-                    <w:t xml:space="preserve"> </w:t>
-                  </w:r>
-                  <w:proofErr w:type="spellStart"/>
-                  <w:r>
-                    <w:t>scanline</w:t>
-                  </w:r>
-                  <w:proofErr w:type="spellEnd"/>
-                  <w:r>
-                    <w:t xml:space="preserve"> per pixel</w:t>
+                    <w:t xml:space="preserve"> scanline per pixel</w:t>
                   </w:r>
                 </w:p>
               </w:tc>
@@ -2926,11 +3236,9 @@
             <w:pPr>
               <w:jc w:val="center"/>
             </w:pPr>
-            <w:proofErr w:type="spellStart"/>
             <w:r>
               <w:t>Bitno</w:t>
             </w:r>
-            <w:proofErr w:type="spellEnd"/>
           </w:p>
         </w:tc>
         <w:tc>
@@ -3000,6 +3308,49 @@
             </w:r>
             <w:r>
               <w:t xml:space="preserve"> Default is 0.</w:t>
+            </w:r>
+          </w:p>
+        </w:tc>
+      </w:tr>
+      <w:tr>
+        <w:tc>
+          <w:tcPr>
+            <w:cnfStyle w:val="001000000000" w:firstRow="0" w:lastRow="0" w:firstColumn="1" w:lastColumn="0" w:oddVBand="0" w:evenVBand="0" w:oddHBand="0" w:evenHBand="0" w:firstRowFirstColumn="0" w:firstRowLastColumn="0" w:lastRowFirstColumn="0" w:lastRowLastColumn="0"/>
+            <w:tcW w:w="1101" w:type="dxa"/>
+          </w:tcPr>
+          <w:p>
+            <w:pPr>
+              <w:jc w:val="center"/>
+            </w:pPr>
+            <w:r>
+              <w:t>17</w:t>
+            </w:r>
+          </w:p>
+        </w:tc>
+        <w:tc>
+          <w:tcPr>
+            <w:tcW w:w="1275" w:type="dxa"/>
+          </w:tcPr>
+          <w:p>
+            <w:pPr>
+              <w:jc w:val="center"/>
+              <w:cnfStyle w:val="000000000000" w:firstRow="0" w:lastRow="0" w:firstColumn="0" w:lastColumn="0" w:oddVBand="0" w:evenVBand="0" w:oddHBand="0" w:evenHBand="0" w:firstRowFirstColumn="0" w:firstRowLastColumn="0" w:lastRowFirstColumn="0" w:lastRowLastColumn="0"/>
+            </w:pPr>
+            <w:r>
+              <w:t>Pals</w:t>
+            </w:r>
+          </w:p>
+        </w:tc>
+        <w:tc>
+          <w:tcPr>
+            <w:tcW w:w="7200" w:type="dxa"/>
+          </w:tcPr>
+          <w:p>
+            <w:pPr>
+              <w:cnfStyle w:val="000000000000" w:firstRow="0" w:lastRow="0" w:firstColumn="0" w:lastColumn="0" w:oddVBand="0" w:evenVBand="0" w:oddHBand="0" w:evenHBand="0" w:firstRowFirstColumn="0" w:firstRowLastColumn="0" w:lastRowFirstColumn="0" w:lastRowLastColumn="0"/>
+            </w:pPr>
+            <w:r>
+              <w:t>This bit controls which palette is in use (0 or 1). Default is 0.</w:t>
             </w:r>
           </w:p>
         </w:tc>
@@ -3011,11 +3362,9 @@
         <w:pStyle w:val="Heading3"/>
       </w:pPr>
       <w:bookmarkStart w:id="7" w:name="_Toc369437903"/>
-      <w:proofErr w:type="spellStart"/>
       <w:r>
         <w:t>HDisplayed</w:t>
       </w:r>
-      <w:proofErr w:type="spellEnd"/>
       <w:r>
         <w:t xml:space="preserve"> (REG #2)</w:t>
       </w:r>
@@ -3122,24 +3471,17 @@
     </w:tbl>
     <w:p>
       <w:r>
-        <w:t xml:space="preserve">The number of pixels displayed depends on both the horizontal resolution setting and the video mode used. For example, if a 1366x768 display mode is used and the horizontal resolution is set to divide by four, then this register should be set to 340. </w:t>
+        <w:t>The number of pixels displayed depends on both the horizontal resolution setting and the video mode used. For example, if a 1366x768 display mode is used and the horizontal resolution is set to divide by four, then this register should be set to 340. (1366 / 4 rounded).</w:t>
       </w:r>
-      <w:proofErr w:type="gramStart"/>
-      <w:r>
-        <w:t>(1366 / 4 rounded).</w:t>
-      </w:r>
-      <w:proofErr w:type="gramEnd"/>
     </w:p>
     <w:p>
       <w:pPr>
         <w:pStyle w:val="Heading3"/>
       </w:pPr>
       <w:bookmarkStart w:id="8" w:name="_Toc369437904"/>
-      <w:proofErr w:type="spellStart"/>
       <w:r>
         <w:t>VDisplayed</w:t>
       </w:r>
-      <w:proofErr w:type="spellEnd"/>
       <w:r>
         <w:t xml:space="preserve"> (REG #3)</w:t>
       </w:r>
@@ -3243,31 +3585,7 @@
     </w:tbl>
     <w:p>
       <w:r>
-        <w:t xml:space="preserve">The number of pixels displayed depends on both the </w:t>
-      </w:r>
-      <w:r>
-        <w:t>vertic</w:t>
-      </w:r>
-      <w:r>
-        <w:t xml:space="preserve">al resolution setting and the video mode used. For example, if a 1366x768 display mode is used and the </w:t>
-      </w:r>
-      <w:r>
-        <w:t>vertic</w:t>
-      </w:r>
-      <w:r>
-        <w:t xml:space="preserve">al resolution is set to divide by four, then this register should be set to </w:t>
-      </w:r>
-      <w:r>
-        <w:t>192</w:t>
-      </w:r>
-      <w:r>
-        <w:t>. (</w:t>
-      </w:r>
-      <w:r>
-        <w:t>768</w:t>
-      </w:r>
-      <w:r>
-        <w:t xml:space="preserve"> / 4 rounded).</w:t>
+        <w:t>The number of pixels displayed depends on both the vertical resolution setting and the video mode used. For example, if a 1366x768 display mode is used and the vertical resolution is set to divide by four, then this register should be set to 192. (768 / 4 rounded).</w:t>
       </w:r>
     </w:p>
     <w:p>
@@ -3586,11 +3904,9 @@
             <w:pPr>
               <w:cnfStyle w:val="000000100000" w:firstRow="0" w:lastRow="0" w:firstColumn="0" w:lastColumn="0" w:oddVBand="0" w:evenVBand="0" w:oddHBand="1" w:evenHBand="0" w:firstRowFirstColumn="0" w:firstRowLastColumn="0" w:lastRowFirstColumn="0" w:lastRowLastColumn="0"/>
             </w:pPr>
-            <w:proofErr w:type="spellStart"/>
             <w:r>
               <w:t>HRefDelay</w:t>
             </w:r>
-            <w:proofErr w:type="spellEnd"/>
           </w:p>
         </w:tc>
         <w:tc>
@@ -3630,11 +3946,9 @@
             <w:pPr>
               <w:cnfStyle w:val="000000000000" w:firstRow="0" w:lastRow="0" w:firstColumn="0" w:lastColumn="0" w:oddVBand="0" w:evenVBand="0" w:oddHBand="0" w:evenHBand="0" w:firstRowFirstColumn="0" w:firstRowLastColumn="0" w:lastRowFirstColumn="0" w:lastRowLastColumn="0"/>
             </w:pPr>
-            <w:proofErr w:type="spellStart"/>
             <w:r>
               <w:t>VRefDelay</w:t>
             </w:r>
-            <w:proofErr w:type="spellEnd"/>
           </w:p>
         </w:tc>
         <w:tc>
@@ -3669,20 +3983,10 @@
     </w:p>
     <w:p>
       <w:r>
-        <w:t>The palette registers map an eight bit color code from memory into a 24 bit RGB (8</w:t>
+        <w:t>The palette registers map an eight bit color code from memory into a 24 bit RGB (8,8,8) value.</w:t>
       </w:r>
-      <w:proofErr w:type="gramStart"/>
       <w:r>
-        <w:t>,8,8</w:t>
-      </w:r>
-      <w:proofErr w:type="gramEnd"/>
-      <w:r>
-        <w:t>) value.</w:t>
-      </w:r>
-    </w:p>
-    <w:p>
-      <w:r>
-        <w:t>Only the first 256 palette registers are currently used. The last 256 registers may be used as scratchpad storage. For example a second set of palette values.</w:t>
+        <w:t xml:space="preserve"> There are two color palettes available, which palette is in use is controlled by the pals bit in CTRL2. Note the palette may also be used as a scratchpad memory if not otherwise in use.</w:t>
       </w:r>
     </w:p>
     <w:p>
@@ -3812,11 +4116,9 @@
               <w:jc w:val="center"/>
               <w:cnfStyle w:val="000000100000" w:firstRow="0" w:lastRow="0" w:firstColumn="0" w:lastColumn="0" w:oddVBand="0" w:evenVBand="0" w:oddHBand="1" w:evenHBand="0" w:firstRowFirstColumn="0" w:firstRowLastColumn="0" w:lastRowFirstColumn="0" w:lastRowLastColumn="0"/>
             </w:pPr>
-            <w:proofErr w:type="spellStart"/>
             <w:r>
               <w:t>i</w:t>
             </w:r>
-            <w:proofErr w:type="spellEnd"/>
           </w:p>
         </w:tc>
         <w:tc>
@@ -3840,11 +4142,9 @@
             <w:tcW w:w="1101" w:type="dxa"/>
           </w:tcPr>
           <w:p>
-            <w:proofErr w:type="spellStart"/>
             <w:r>
               <w:t>s_clk_i</w:t>
             </w:r>
-            <w:proofErr w:type="spellEnd"/>
           </w:p>
         </w:tc>
         <w:tc>
@@ -3870,11 +4170,9 @@
               <w:jc w:val="center"/>
               <w:cnfStyle w:val="000000000000" w:firstRow="0" w:lastRow="0" w:firstColumn="0" w:lastColumn="0" w:oddVBand="0" w:evenVBand="0" w:oddHBand="0" w:evenHBand="0" w:firstRowFirstColumn="0" w:firstRowLastColumn="0" w:lastRowFirstColumn="0" w:lastRowLastColumn="0"/>
             </w:pPr>
-            <w:proofErr w:type="spellStart"/>
             <w:r>
               <w:t>i</w:t>
             </w:r>
-            <w:proofErr w:type="spellEnd"/>
           </w:p>
         </w:tc>
         <w:tc>
@@ -3901,11 +4199,9 @@
             <w:tcW w:w="1101" w:type="dxa"/>
           </w:tcPr>
           <w:p>
-            <w:proofErr w:type="spellStart"/>
             <w:r>
               <w:t>s_cyc_i</w:t>
             </w:r>
-            <w:proofErr w:type="spellEnd"/>
           </w:p>
         </w:tc>
         <w:tc>
@@ -3931,11 +4227,9 @@
               <w:jc w:val="center"/>
               <w:cnfStyle w:val="000000100000" w:firstRow="0" w:lastRow="0" w:firstColumn="0" w:lastColumn="0" w:oddVBand="0" w:evenVBand="0" w:oddHBand="1" w:evenHBand="0" w:firstRowFirstColumn="0" w:firstRowLastColumn="0" w:lastRowFirstColumn="0" w:lastRowLastColumn="0"/>
             </w:pPr>
-            <w:proofErr w:type="spellStart"/>
             <w:r>
               <w:t>i</w:t>
             </w:r>
-            <w:proofErr w:type="spellEnd"/>
           </w:p>
         </w:tc>
         <w:tc>
@@ -3959,11 +4253,9 @@
             <w:tcW w:w="1101" w:type="dxa"/>
           </w:tcPr>
           <w:p>
-            <w:proofErr w:type="spellStart"/>
             <w:r>
               <w:t>s_stb_i</w:t>
             </w:r>
-            <w:proofErr w:type="spellEnd"/>
           </w:p>
         </w:tc>
         <w:tc>
@@ -3989,11 +4281,9 @@
               <w:jc w:val="center"/>
               <w:cnfStyle w:val="000000000000" w:firstRow="0" w:lastRow="0" w:firstColumn="0" w:lastColumn="0" w:oddVBand="0" w:evenVBand="0" w:oddHBand="0" w:evenHBand="0" w:firstRowFirstColumn="0" w:firstRowLastColumn="0" w:lastRowFirstColumn="0" w:lastRowLastColumn="0"/>
             </w:pPr>
-            <w:proofErr w:type="spellStart"/>
             <w:r>
               <w:t>i</w:t>
             </w:r>
-            <w:proofErr w:type="spellEnd"/>
           </w:p>
         </w:tc>
         <w:tc>
@@ -4020,11 +4310,9 @@
             <w:tcW w:w="1101" w:type="dxa"/>
           </w:tcPr>
           <w:p>
-            <w:proofErr w:type="spellStart"/>
             <w:r>
               <w:t>s_ack_o</w:t>
             </w:r>
-            <w:proofErr w:type="spellEnd"/>
           </w:p>
         </w:tc>
         <w:tc>
@@ -4076,11 +4364,9 @@
             <w:tcW w:w="1101" w:type="dxa"/>
           </w:tcPr>
           <w:p>
-            <w:proofErr w:type="spellStart"/>
             <w:r>
               <w:t>s_we_i</w:t>
             </w:r>
-            <w:proofErr w:type="spellEnd"/>
           </w:p>
         </w:tc>
         <w:tc>
@@ -4106,11 +4392,9 @@
               <w:jc w:val="center"/>
               <w:cnfStyle w:val="000000000000" w:firstRow="0" w:lastRow="0" w:firstColumn="0" w:lastColumn="0" w:oddVBand="0" w:evenVBand="0" w:oddHBand="0" w:evenHBand="0" w:firstRowFirstColumn="0" w:firstRowLastColumn="0" w:lastRowFirstColumn="0" w:lastRowLastColumn="0"/>
             </w:pPr>
-            <w:proofErr w:type="spellStart"/>
             <w:r>
               <w:t>i</w:t>
             </w:r>
-            <w:proofErr w:type="spellEnd"/>
           </w:p>
         </w:tc>
         <w:tc>
@@ -4140,11 +4424,9 @@
             <w:tcW w:w="1101" w:type="dxa"/>
           </w:tcPr>
           <w:p>
-            <w:proofErr w:type="spellStart"/>
             <w:r>
               <w:t>s_adr_i</w:t>
             </w:r>
-            <w:proofErr w:type="spellEnd"/>
           </w:p>
         </w:tc>
         <w:tc>
@@ -4170,11 +4452,9 @@
               <w:jc w:val="center"/>
               <w:cnfStyle w:val="000000100000" w:firstRow="0" w:lastRow="0" w:firstColumn="0" w:lastColumn="0" w:oddVBand="0" w:evenVBand="0" w:oddHBand="1" w:evenHBand="0" w:firstRowFirstColumn="0" w:firstRowLastColumn="0" w:lastRowFirstColumn="0" w:lastRowLastColumn="0"/>
             </w:pPr>
-            <w:proofErr w:type="spellStart"/>
             <w:r>
               <w:t>i</w:t>
             </w:r>
-            <w:proofErr w:type="spellEnd"/>
           </w:p>
         </w:tc>
         <w:tc>
@@ -4198,11 +4478,9 @@
             <w:tcW w:w="1101" w:type="dxa"/>
           </w:tcPr>
           <w:p>
-            <w:proofErr w:type="spellStart"/>
             <w:r>
               <w:t>s_dat_i</w:t>
             </w:r>
-            <w:proofErr w:type="spellEnd"/>
           </w:p>
         </w:tc>
         <w:tc>
@@ -4228,11 +4506,9 @@
               <w:jc w:val="center"/>
               <w:cnfStyle w:val="000000000000" w:firstRow="0" w:lastRow="0" w:firstColumn="0" w:lastColumn="0" w:oddVBand="0" w:evenVBand="0" w:oddHBand="0" w:evenHBand="0" w:firstRowFirstColumn="0" w:firstRowLastColumn="0" w:lastRowFirstColumn="0" w:lastRowLastColumn="0"/>
             </w:pPr>
-            <w:proofErr w:type="spellStart"/>
             <w:r>
               <w:t>i</w:t>
             </w:r>
-            <w:proofErr w:type="spellEnd"/>
           </w:p>
         </w:tc>
         <w:tc>
@@ -4259,11 +4535,9 @@
             <w:tcW w:w="1101" w:type="dxa"/>
           </w:tcPr>
           <w:p>
-            <w:proofErr w:type="spellStart"/>
             <w:r>
               <w:t>s_dat_o</w:t>
             </w:r>
-            <w:proofErr w:type="spellEnd"/>
           </w:p>
         </w:tc>
         <w:tc>
@@ -4315,11 +4589,9 @@
             <w:tcW w:w="1101" w:type="dxa"/>
           </w:tcPr>
           <w:p>
-            <w:proofErr w:type="spellStart"/>
             <w:r>
               <w:t>clk_i</w:t>
             </w:r>
-            <w:proofErr w:type="spellEnd"/>
           </w:p>
         </w:tc>
         <w:tc>
@@ -4345,11 +4617,9 @@
               <w:jc w:val="center"/>
               <w:cnfStyle w:val="000000000000" w:firstRow="0" w:lastRow="0" w:firstColumn="0" w:lastColumn="0" w:oddVBand="0" w:evenVBand="0" w:oddHBand="0" w:evenHBand="0" w:firstRowFirstColumn="0" w:firstRowLastColumn="0" w:lastRowFirstColumn="0" w:lastRowLastColumn="0"/>
             </w:pPr>
-            <w:proofErr w:type="spellStart"/>
             <w:r>
               <w:t>i</w:t>
             </w:r>
-            <w:proofErr w:type="spellEnd"/>
           </w:p>
         </w:tc>
         <w:tc>
@@ -4376,11 +4646,9 @@
             <w:tcW w:w="1101" w:type="dxa"/>
           </w:tcPr>
           <w:p>
-            <w:proofErr w:type="spellStart"/>
             <w:r>
               <w:t>bte_o</w:t>
             </w:r>
-            <w:proofErr w:type="spellEnd"/>
           </w:p>
         </w:tc>
         <w:tc>
@@ -4432,11 +4700,9 @@
             <w:tcW w:w="1101" w:type="dxa"/>
           </w:tcPr>
           <w:p>
-            <w:proofErr w:type="spellStart"/>
             <w:r>
               <w:t>cti_o</w:t>
             </w:r>
-            <w:proofErr w:type="spellEnd"/>
           </w:p>
         </w:tc>
         <w:tc>
@@ -4491,11 +4757,9 @@
             <w:tcW w:w="1101" w:type="dxa"/>
           </w:tcPr>
           <w:p>
-            <w:proofErr w:type="spellStart"/>
             <w:r>
               <w:t>bl_o</w:t>
             </w:r>
-            <w:proofErr w:type="spellEnd"/>
           </w:p>
         </w:tc>
         <w:tc>
@@ -4604,11 +4868,9 @@
             <w:tcW w:w="1101" w:type="dxa"/>
           </w:tcPr>
           <w:p>
-            <w:proofErr w:type="spellStart"/>
             <w:r>
               <w:t>stb_o</w:t>
             </w:r>
-            <w:proofErr w:type="spellEnd"/>
           </w:p>
         </w:tc>
         <w:tc>
@@ -4660,11 +4922,9 @@
             <w:tcW w:w="1101" w:type="dxa"/>
           </w:tcPr>
           <w:p>
-            <w:proofErr w:type="spellStart"/>
             <w:r>
               <w:t>ack_i</w:t>
             </w:r>
-            <w:proofErr w:type="spellEnd"/>
           </w:p>
         </w:tc>
         <w:tc>
@@ -4690,11 +4950,9 @@
               <w:jc w:val="center"/>
               <w:cnfStyle w:val="000000000000" w:firstRow="0" w:lastRow="0" w:firstColumn="0" w:lastColumn="0" w:oddVBand="0" w:evenVBand="0" w:oddHBand="0" w:evenHBand="0" w:firstRowFirstColumn="0" w:firstRowLastColumn="0" w:lastRowFirstColumn="0" w:lastRowLastColumn="0"/>
             </w:pPr>
-            <w:proofErr w:type="spellStart"/>
             <w:r>
               <w:t>i</w:t>
             </w:r>
-            <w:proofErr w:type="spellEnd"/>
           </w:p>
         </w:tc>
         <w:tc>
@@ -4721,11 +4979,9 @@
             <w:tcW w:w="1101" w:type="dxa"/>
           </w:tcPr>
           <w:p>
-            <w:proofErr w:type="spellStart"/>
             <w:r>
               <w:t>we_o</w:t>
             </w:r>
-            <w:proofErr w:type="spellEnd"/>
           </w:p>
         </w:tc>
         <w:tc>
@@ -4777,11 +5033,9 @@
             <w:tcW w:w="1101" w:type="dxa"/>
           </w:tcPr>
           <w:p>
-            <w:proofErr w:type="spellStart"/>
             <w:r>
               <w:t>adr_o</w:t>
             </w:r>
-            <w:proofErr w:type="spellEnd"/>
           </w:p>
         </w:tc>
         <w:tc>
@@ -4836,11 +5090,9 @@
             <w:tcW w:w="1101" w:type="dxa"/>
           </w:tcPr>
           <w:p>
-            <w:proofErr w:type="spellStart"/>
             <w:r>
               <w:t>dat_i</w:t>
             </w:r>
-            <w:proofErr w:type="spellEnd"/>
           </w:p>
         </w:tc>
         <w:tc>
@@ -4866,11 +5118,9 @@
               <w:jc w:val="center"/>
               <w:cnfStyle w:val="000000100000" w:firstRow="0" w:lastRow="0" w:firstColumn="0" w:lastColumn="0" w:oddVBand="0" w:evenVBand="0" w:oddHBand="1" w:evenHBand="0" w:firstRowFirstColumn="0" w:firstRowLastColumn="0" w:lastRowFirstColumn="0" w:lastRowLastColumn="0"/>
             </w:pPr>
-            <w:proofErr w:type="spellStart"/>
             <w:r>
               <w:t>i</w:t>
             </w:r>
-            <w:proofErr w:type="spellEnd"/>
           </w:p>
         </w:tc>
         <w:tc>
@@ -4894,11 +5144,9 @@
             <w:tcW w:w="1101" w:type="dxa"/>
           </w:tcPr>
           <w:p>
-            <w:proofErr w:type="spellStart"/>
             <w:r>
               <w:t>dat_o</w:t>
             </w:r>
-            <w:proofErr w:type="spellEnd"/>
           </w:p>
         </w:tc>
         <w:tc>
@@ -4953,11 +5201,9 @@
             <w:tcW w:w="1101" w:type="dxa"/>
           </w:tcPr>
           <w:p>
-            <w:proofErr w:type="spellStart"/>
             <w:r>
               <w:t>vclk</w:t>
             </w:r>
-            <w:proofErr w:type="spellEnd"/>
           </w:p>
         </w:tc>
         <w:tc>
@@ -4983,11 +5229,9 @@
               <w:jc w:val="center"/>
               <w:cnfStyle w:val="000000100000" w:firstRow="0" w:lastRow="0" w:firstColumn="0" w:lastColumn="0" w:oddVBand="0" w:evenVBand="0" w:oddHBand="1" w:evenHBand="0" w:firstRowFirstColumn="0" w:firstRowLastColumn="0" w:lastRowFirstColumn="0" w:lastRowLastColumn="0"/>
             </w:pPr>
-            <w:proofErr w:type="spellStart"/>
             <w:r>
               <w:t>i</w:t>
             </w:r>
-            <w:proofErr w:type="spellEnd"/>
           </w:p>
         </w:tc>
         <w:tc>
@@ -5011,7 +5255,6 @@
             <w:tcW w:w="1101" w:type="dxa"/>
           </w:tcPr>
           <w:p>
-            <w:proofErr w:type="spellStart"/>
             <w:r>
               <w:t>h</w:t>
             </w:r>
@@ -5021,7 +5264,6 @@
             <w:r>
               <w:t>ync</w:t>
             </w:r>
-            <w:proofErr w:type="spellEnd"/>
           </w:p>
         </w:tc>
         <w:tc>
@@ -5047,11 +5289,9 @@
               <w:jc w:val="center"/>
               <w:cnfStyle w:val="000000000000" w:firstRow="0" w:lastRow="0" w:firstColumn="0" w:lastColumn="0" w:oddVBand="0" w:evenVBand="0" w:oddHBand="0" w:evenHBand="0" w:firstRowFirstColumn="0" w:firstRowLastColumn="0" w:lastRowFirstColumn="0" w:lastRowLastColumn="0"/>
             </w:pPr>
-            <w:proofErr w:type="spellStart"/>
             <w:r>
               <w:t>i</w:t>
             </w:r>
-            <w:proofErr w:type="spellEnd"/>
           </w:p>
         </w:tc>
         <w:tc>
@@ -5078,7 +5318,6 @@
             <w:tcW w:w="1101" w:type="dxa"/>
           </w:tcPr>
           <w:p>
-            <w:proofErr w:type="spellStart"/>
             <w:r>
               <w:t>v</w:t>
             </w:r>
@@ -5088,7 +5327,6 @@
             <w:r>
               <w:t>ync</w:t>
             </w:r>
-            <w:proofErr w:type="spellEnd"/>
           </w:p>
         </w:tc>
         <w:tc>
@@ -5114,11 +5352,9 @@
               <w:jc w:val="center"/>
               <w:cnfStyle w:val="000000100000" w:firstRow="0" w:lastRow="0" w:firstColumn="0" w:lastColumn="0" w:oddVBand="0" w:evenVBand="0" w:oddHBand="1" w:evenHBand="0" w:firstRowFirstColumn="0" w:firstRowLastColumn="0" w:lastRowFirstColumn="0" w:lastRowLastColumn="0"/>
             </w:pPr>
-            <w:proofErr w:type="spellStart"/>
             <w:r>
               <w:t>i</w:t>
             </w:r>
-            <w:proofErr w:type="spellEnd"/>
           </w:p>
         </w:tc>
         <w:tc>
@@ -5170,11 +5406,9 @@
               <w:jc w:val="center"/>
               <w:cnfStyle w:val="000000000000" w:firstRow="0" w:lastRow="0" w:firstColumn="0" w:lastColumn="0" w:oddVBand="0" w:evenVBand="0" w:oddHBand="0" w:evenHBand="0" w:firstRowFirstColumn="0" w:firstRowLastColumn="0" w:lastRowFirstColumn="0" w:lastRowLastColumn="0"/>
             </w:pPr>
-            <w:proofErr w:type="spellStart"/>
             <w:r>
               <w:t>i</w:t>
             </w:r>
-            <w:proofErr w:type="spellEnd"/>
           </w:p>
         </w:tc>
         <w:tc>
@@ -5201,11 +5435,9 @@
             <w:tcW w:w="1101" w:type="dxa"/>
           </w:tcPr>
           <w:p>
-            <w:proofErr w:type="spellStart"/>
             <w:r>
               <w:t>rgbo</w:t>
             </w:r>
-            <w:proofErr w:type="spellEnd"/>
           </w:p>
         </w:tc>
         <w:tc>
@@ -5257,11 +5489,9 @@
             <w:tcW w:w="1101" w:type="dxa"/>
           </w:tcPr>
           <w:p>
-            <w:proofErr w:type="spellStart"/>
             <w:r>
               <w:t>xonoff</w:t>
             </w:r>
-            <w:proofErr w:type="spellEnd"/>
           </w:p>
         </w:tc>
         <w:tc>
@@ -5287,11 +5517,9 @@
               <w:jc w:val="center"/>
               <w:cnfStyle w:val="000000000000" w:firstRow="0" w:lastRow="0" w:firstColumn="0" w:lastColumn="0" w:oddVBand="0" w:evenVBand="0" w:oddHBand="0" w:evenHBand="0" w:firstRowFirstColumn="0" w:firstRowLastColumn="0" w:lastRowFirstColumn="0" w:lastRowLastColumn="0"/>
             </w:pPr>
-            <w:proofErr w:type="spellStart"/>
             <w:r>
               <w:t>i</w:t>
             </w:r>
-            <w:proofErr w:type="spellEnd"/>
           </w:p>
         </w:tc>
         <w:tc>
@@ -5386,14 +5614,12 @@
         </w:rPr>
         <w:t xml:space="preserve">The </w:t>
       </w:r>
-      <w:proofErr w:type="spellStart"/>
       <w:r>
         <w:rPr>
           <w:rFonts w:ascii="Arial" w:hAnsi="Arial" w:cs="Arial"/>
         </w:rPr>
         <w:t>rtfBitmapController</w:t>
       </w:r>
-      <w:proofErr w:type="spellEnd"/>
       <w:r>
         <w:rPr>
           <w:rFonts w:ascii="Arial" w:hAnsi="Arial" w:cs="Arial"/>
@@ -5456,21 +5682,7 @@
               <w:rPr>
                 <w:rFonts w:ascii="Arial" w:hAnsi="Arial" w:cs="Arial"/>
               </w:rPr>
-              <w:t xml:space="preserve">WISHBONE </w:t>
-            </w:r>
-            <w:proofErr w:type="spellStart"/>
-            <w:r>
-              <w:rPr>
-                <w:rFonts w:ascii="Arial" w:hAnsi="Arial" w:cs="Arial"/>
-              </w:rPr>
-              <w:t>SoC</w:t>
-            </w:r>
-            <w:proofErr w:type="spellEnd"/>
-            <w:r>
-              <w:rPr>
-                <w:rFonts w:ascii="Arial" w:hAnsi="Arial" w:cs="Arial"/>
-              </w:rPr>
-              <w:t xml:space="preserve"> Architecture Specification, Revision B.3</w:t>
+              <w:t>WISHBONE SoC Architecture Specification, Revision B.3</w:t>
             </w:r>
           </w:p>
         </w:tc>
@@ -5892,7 +6104,6 @@
                 <w:rFonts w:ascii="Arial" w:hAnsi="Arial" w:cs="Arial"/>
               </w:rPr>
             </w:pPr>
-            <w:proofErr w:type="spellStart"/>
             <w:r>
               <w:rPr>
                 <w:rFonts w:ascii="Arial" w:hAnsi="Arial" w:cs="Arial"/>
@@ -5905,13 +6116,11 @@
               </w:rPr>
               <w:t>ack_o</w:t>
             </w:r>
-            <w:proofErr w:type="spellEnd"/>
           </w:p>
           <w:p>
             <w:pPr>
               <w:spacing w:line="240" w:lineRule="auto"/>
             </w:pPr>
-            <w:proofErr w:type="spellStart"/>
             <w:r>
               <w:rPr>
                 <w:rFonts w:ascii="Arial" w:hAnsi="Arial" w:cs="Arial"/>
@@ -5922,25 +6131,64 @@
               <w:rPr>
                 <w:rFonts w:ascii="Arial" w:hAnsi="Arial" w:cs="Arial"/>
               </w:rPr>
-              <w:t>adr_i</w:t>
-            </w:r>
-            <w:proofErr w:type="spellEnd"/>
+              <w:t>adr_i(</w:t>
+            </w:r>
             <w:r>
               <w:rPr>
                 <w:rFonts w:ascii="Arial" w:hAnsi="Arial" w:cs="Arial"/>
               </w:rPr>
-              <w:t>(</w:t>
+              <w:t>33</w:t>
             </w:r>
             <w:r>
               <w:rPr>
                 <w:rFonts w:ascii="Arial" w:hAnsi="Arial" w:cs="Arial"/>
               </w:rPr>
-              <w:t>33</w:t>
-            </w:r>
+              <w:t>:0)</w:t>
+            </w:r>
+          </w:p>
+          <w:p>
+            <w:pPr>
+              <w:spacing w:line="240" w:lineRule="auto"/>
+            </w:pPr>
             <w:r>
               <w:rPr>
                 <w:rFonts w:ascii="Arial" w:hAnsi="Arial" w:cs="Arial"/>
               </w:rPr>
+              <w:t>S_</w:t>
+            </w:r>
+            <w:r>
+              <w:rPr>
+                <w:rFonts w:ascii="Arial" w:hAnsi="Arial" w:cs="Arial"/>
+              </w:rPr>
+              <w:t>clk_i</w:t>
+            </w:r>
+          </w:p>
+          <w:p>
+            <w:pPr>
+              <w:spacing w:line="240" w:lineRule="auto"/>
+            </w:pPr>
+            <w:r>
+              <w:rPr>
+                <w:rFonts w:ascii="Arial" w:hAnsi="Arial" w:cs="Arial"/>
+              </w:rPr>
+              <w:t>S_</w:t>
+            </w:r>
+            <w:r>
+              <w:rPr>
+                <w:rFonts w:ascii="Arial" w:hAnsi="Arial" w:cs="Arial"/>
+              </w:rPr>
+              <w:t>dat_i(</w:t>
+            </w:r>
+            <w:r>
+              <w:rPr>
+                <w:rFonts w:ascii="Arial" w:hAnsi="Arial" w:cs="Arial"/>
+              </w:rPr>
+              <w:t>31</w:t>
+            </w:r>
+            <w:r>
+              <w:rPr>
+                <w:rFonts w:ascii="Arial" w:hAnsi="Arial" w:cs="Arial"/>
+              </w:rPr>
               <w:t>:0)</w:t>
             </w:r>
           </w:p>
@@ -5948,7 +6196,6 @@
             <w:pPr>
               <w:spacing w:line="240" w:lineRule="auto"/>
             </w:pPr>
-            <w:proofErr w:type="spellStart"/>
             <w:r>
               <w:rPr>
                 <w:rFonts w:ascii="Arial" w:hAnsi="Arial" w:cs="Arial"/>
@@ -5959,15 +6206,25 @@
               <w:rPr>
                 <w:rFonts w:ascii="Arial" w:hAnsi="Arial" w:cs="Arial"/>
               </w:rPr>
-              <w:t>clk_i</w:t>
-            </w:r>
-            <w:proofErr w:type="spellEnd"/>
+              <w:t>dat_o(</w:t>
+            </w:r>
+            <w:r>
+              <w:rPr>
+                <w:rFonts w:ascii="Arial" w:hAnsi="Arial" w:cs="Arial"/>
+              </w:rPr>
+              <w:t>31</w:t>
+            </w:r>
+            <w:r>
+              <w:rPr>
+                <w:rFonts w:ascii="Arial" w:hAnsi="Arial" w:cs="Arial"/>
+              </w:rPr>
+              <w:t>:0)</w:t>
+            </w:r>
           </w:p>
           <w:p>
             <w:pPr>
               <w:spacing w:line="240" w:lineRule="auto"/>
             </w:pPr>
-            <w:proofErr w:type="spellStart"/>
             <w:r>
               <w:rPr>
                 <w:rFonts w:ascii="Arial" w:hAnsi="Arial" w:cs="Arial"/>
@@ -5978,89 +6235,13 @@
               <w:rPr>
                 <w:rFonts w:ascii="Arial" w:hAnsi="Arial" w:cs="Arial"/>
               </w:rPr>
-              <w:t>dat_i</w:t>
-            </w:r>
-            <w:proofErr w:type="spellEnd"/>
-            <w:r>
-              <w:rPr>
-                <w:rFonts w:ascii="Arial" w:hAnsi="Arial" w:cs="Arial"/>
-              </w:rPr>
-              <w:t>(</w:t>
-            </w:r>
-            <w:r>
-              <w:rPr>
-                <w:rFonts w:ascii="Arial" w:hAnsi="Arial" w:cs="Arial"/>
-              </w:rPr>
-              <w:t>31</w:t>
-            </w:r>
-            <w:r>
-              <w:rPr>
-                <w:rFonts w:ascii="Arial" w:hAnsi="Arial" w:cs="Arial"/>
-              </w:rPr>
-              <w:t>:0)</w:t>
+              <w:t>cyc_i</w:t>
             </w:r>
           </w:p>
           <w:p>
             <w:pPr>
               <w:spacing w:line="240" w:lineRule="auto"/>
             </w:pPr>
-            <w:proofErr w:type="spellStart"/>
-            <w:r>
-              <w:rPr>
-                <w:rFonts w:ascii="Arial" w:hAnsi="Arial" w:cs="Arial"/>
-              </w:rPr>
-              <w:t>S_</w:t>
-            </w:r>
-            <w:r>
-              <w:rPr>
-                <w:rFonts w:ascii="Arial" w:hAnsi="Arial" w:cs="Arial"/>
-              </w:rPr>
-              <w:t>dat_o</w:t>
-            </w:r>
-            <w:proofErr w:type="spellEnd"/>
-            <w:r>
-              <w:rPr>
-                <w:rFonts w:ascii="Arial" w:hAnsi="Arial" w:cs="Arial"/>
-              </w:rPr>
-              <w:t>(</w:t>
-            </w:r>
-            <w:r>
-              <w:rPr>
-                <w:rFonts w:ascii="Arial" w:hAnsi="Arial" w:cs="Arial"/>
-              </w:rPr>
-              <w:t>31</w:t>
-            </w:r>
-            <w:r>
-              <w:rPr>
-                <w:rFonts w:ascii="Arial" w:hAnsi="Arial" w:cs="Arial"/>
-              </w:rPr>
-              <w:t>:0)</w:t>
-            </w:r>
-          </w:p>
-          <w:p>
-            <w:pPr>
-              <w:spacing w:line="240" w:lineRule="auto"/>
-            </w:pPr>
-            <w:proofErr w:type="spellStart"/>
-            <w:r>
-              <w:rPr>
-                <w:rFonts w:ascii="Arial" w:hAnsi="Arial" w:cs="Arial"/>
-              </w:rPr>
-              <w:t>S_</w:t>
-            </w:r>
-            <w:r>
-              <w:rPr>
-                <w:rFonts w:ascii="Arial" w:hAnsi="Arial" w:cs="Arial"/>
-              </w:rPr>
-              <w:t>cyc_i</w:t>
-            </w:r>
-            <w:proofErr w:type="spellEnd"/>
-          </w:p>
-          <w:p>
-            <w:pPr>
-              <w:spacing w:line="240" w:lineRule="auto"/>
-            </w:pPr>
-            <w:proofErr w:type="spellStart"/>
             <w:r>
               <w:lastRenderedPageBreak/>
               <w:t>S_</w:t>
@@ -6068,7 +6249,6 @@
             <w:r>
               <w:t>stb_i</w:t>
             </w:r>
-            <w:proofErr w:type="spellEnd"/>
           </w:p>
           <w:p>
             <w:pPr>
@@ -6077,7 +6257,6 @@
                 <w:rFonts w:ascii="Arial" w:hAnsi="Arial" w:cs="Arial"/>
               </w:rPr>
             </w:pPr>
-            <w:proofErr w:type="spellStart"/>
             <w:r>
               <w:rPr>
                 <w:rFonts w:ascii="Arial" w:hAnsi="Arial" w:cs="Arial"/>
@@ -6090,7 +6269,6 @@
               </w:rPr>
               <w:t>we_i</w:t>
             </w:r>
-            <w:proofErr w:type="spellEnd"/>
           </w:p>
           <w:p>
             <w:pPr>
@@ -6099,7 +6277,6 @@
                 <w:rFonts w:ascii="Arial" w:hAnsi="Arial" w:cs="Arial"/>
               </w:rPr>
             </w:pPr>
-            <w:proofErr w:type="spellStart"/>
             <w:r>
               <w:rPr>
                 <w:rFonts w:ascii="Arial" w:hAnsi="Arial" w:cs="Arial"/>
@@ -6112,13 +6289,11 @@
               </w:rPr>
               <w:t>i</w:t>
             </w:r>
-            <w:proofErr w:type="spellEnd"/>
           </w:p>
           <w:p>
             <w:pPr>
               <w:spacing w:line="240" w:lineRule="auto"/>
             </w:pPr>
-            <w:proofErr w:type="spellStart"/>
             <w:r>
               <w:rPr>
                 <w:rFonts w:ascii="Arial" w:hAnsi="Arial" w:cs="Arial"/>
@@ -6131,7 +6306,6 @@
               </w:rPr>
               <w:t>o</w:t>
             </w:r>
-            <w:proofErr w:type="spellEnd"/>
             <w:r>
               <w:rPr>
                 <w:rFonts w:ascii="Arial" w:hAnsi="Arial" w:cs="Arial"/>
@@ -6155,37 +6329,50 @@
             <w:pPr>
               <w:spacing w:line="240" w:lineRule="auto"/>
             </w:pPr>
-            <w:proofErr w:type="spellStart"/>
             <w:r>
               <w:rPr>
                 <w:rFonts w:ascii="Arial" w:hAnsi="Arial" w:cs="Arial"/>
               </w:rPr>
               <w:t>clk_i</w:t>
             </w:r>
-            <w:proofErr w:type="spellEnd"/>
           </w:p>
           <w:p>
             <w:pPr>
               <w:spacing w:line="240" w:lineRule="auto"/>
             </w:pPr>
-            <w:proofErr w:type="spellStart"/>
             <w:r>
               <w:rPr>
                 <w:rFonts w:ascii="Arial" w:hAnsi="Arial" w:cs="Arial"/>
               </w:rPr>
-              <w:t>dat_i</w:t>
-            </w:r>
-            <w:proofErr w:type="spellEnd"/>
+              <w:t>dat_i(</w:t>
+            </w:r>
             <w:r>
               <w:rPr>
                 <w:rFonts w:ascii="Arial" w:hAnsi="Arial" w:cs="Arial"/>
               </w:rPr>
-              <w:t>(</w:t>
+              <w:t>31</w:t>
             </w:r>
             <w:r>
               <w:rPr>
                 <w:rFonts w:ascii="Arial" w:hAnsi="Arial" w:cs="Arial"/>
               </w:rPr>
+              <w:t>:0)</w:t>
+            </w:r>
+          </w:p>
+          <w:p>
+            <w:pPr>
+              <w:spacing w:line="240" w:lineRule="auto"/>
+            </w:pPr>
+            <w:r>
+              <w:rPr>
+                <w:rFonts w:ascii="Arial" w:hAnsi="Arial" w:cs="Arial"/>
+              </w:rPr>
+              <w:t>dat_o(</w:t>
+            </w:r>
+            <w:r>
+              <w:rPr>
+                <w:rFonts w:ascii="Arial" w:hAnsi="Arial" w:cs="Arial"/>
+              </w:rPr>
               <w:t>31</w:t>
             </w:r>
             <w:r>
@@ -6199,113 +6386,74 @@
             <w:pPr>
               <w:spacing w:line="240" w:lineRule="auto"/>
             </w:pPr>
-            <w:proofErr w:type="spellStart"/>
             <w:r>
               <w:rPr>
                 <w:rFonts w:ascii="Arial" w:hAnsi="Arial" w:cs="Arial"/>
               </w:rPr>
-              <w:t>dat_o</w:t>
-            </w:r>
-            <w:proofErr w:type="spellEnd"/>
+              <w:t>cyc_</w:t>
+            </w:r>
             <w:r>
               <w:rPr>
                 <w:rFonts w:ascii="Arial" w:hAnsi="Arial" w:cs="Arial"/>
               </w:rPr>
-              <w:t>(</w:t>
-            </w:r>
-            <w:r>
+              <w:t>o</w:t>
+            </w:r>
+          </w:p>
+          <w:p>
+            <w:pPr>
+              <w:spacing w:line="240" w:lineRule="auto"/>
+            </w:pPr>
+            <w:r>
+              <w:t>stb_</w:t>
+            </w:r>
+            <w:r>
+              <w:t>o</w:t>
+            </w:r>
+          </w:p>
+          <w:p>
+            <w:pPr>
+              <w:spacing w:line="240" w:lineRule="auto"/>
               <w:rPr>
                 <w:rFonts w:ascii="Arial" w:hAnsi="Arial" w:cs="Arial"/>
               </w:rPr>
-              <w:t>31</w:t>
-            </w:r>
+            </w:pPr>
             <w:r>
               <w:rPr>
                 <w:rFonts w:ascii="Arial" w:hAnsi="Arial" w:cs="Arial"/>
               </w:rPr>
-              <w:t>:0)</w:t>
+              <w:t>we_</w:t>
+            </w:r>
+            <w:r>
+              <w:rPr>
+                <w:rFonts w:ascii="Arial" w:hAnsi="Arial" w:cs="Arial"/>
+              </w:rPr>
+              <w:t>o</w:t>
             </w:r>
           </w:p>
           <w:p>
             <w:pPr>
               <w:spacing w:line="240" w:lineRule="auto"/>
-            </w:pPr>
-            <w:r>
               <w:rPr>
                 <w:rFonts w:ascii="Arial" w:hAnsi="Arial" w:cs="Arial"/>
               </w:rPr>
-              <w:t>cyc_</w:t>
-            </w:r>
+            </w:pPr>
             <w:r>
               <w:rPr>
                 <w:rFonts w:ascii="Arial" w:hAnsi="Arial" w:cs="Arial"/>
               </w:rPr>
-              <w:t>o</w:t>
+              <w:t>bte_o</w:t>
             </w:r>
           </w:p>
           <w:p>
             <w:pPr>
               <w:spacing w:line="240" w:lineRule="auto"/>
             </w:pPr>
-            <w:proofErr w:type="spellStart"/>
-            <w:r>
-              <w:t>stb_</w:t>
-            </w:r>
-            <w:r>
-              <w:t>o</w:t>
-            </w:r>
-            <w:proofErr w:type="spellEnd"/>
-          </w:p>
-          <w:p>
-            <w:pPr>
-              <w:spacing w:line="240" w:lineRule="auto"/>
+            <w:r>
               <w:rPr>
                 <w:rFonts w:ascii="Arial" w:hAnsi="Arial" w:cs="Arial"/>
               </w:rPr>
-            </w:pPr>
-            <w:proofErr w:type="spellStart"/>
-            <w:r>
-              <w:rPr>
-                <w:rFonts w:ascii="Arial" w:hAnsi="Arial" w:cs="Arial"/>
-              </w:rPr>
-              <w:t>we_</w:t>
-            </w:r>
-            <w:r>
-              <w:rPr>
-                <w:rFonts w:ascii="Arial" w:hAnsi="Arial" w:cs="Arial"/>
-              </w:rPr>
-              <w:t>o</w:t>
-            </w:r>
-            <w:proofErr w:type="spellEnd"/>
-          </w:p>
-          <w:p>
-            <w:pPr>
-              <w:spacing w:line="240" w:lineRule="auto"/>
-              <w:rPr>
-                <w:rFonts w:ascii="Arial" w:hAnsi="Arial" w:cs="Arial"/>
-              </w:rPr>
-            </w:pPr>
-            <w:proofErr w:type="spellStart"/>
-            <w:r>
-              <w:rPr>
-                <w:rFonts w:ascii="Arial" w:hAnsi="Arial" w:cs="Arial"/>
-              </w:rPr>
-              <w:t>bte_o</w:t>
-            </w:r>
-            <w:proofErr w:type="spellEnd"/>
-          </w:p>
-          <w:p>
-            <w:pPr>
-              <w:spacing w:line="240" w:lineRule="auto"/>
-            </w:pPr>
-            <w:proofErr w:type="spellStart"/>
-            <w:r>
-              <w:rPr>
-                <w:rFonts w:ascii="Arial" w:hAnsi="Arial" w:cs="Arial"/>
-              </w:rPr>
               <w:t>cti_o</w:t>
             </w:r>
-            <w:proofErr w:type="spellEnd"/>
           </w:p>
         </w:tc>
         <w:tc>
@@ -8105,7 +8253,7 @@
 </file>
 
 <file path=customXml/itemProps1.xml><?xml version="1.0" encoding="utf-8"?>
-<ds:datastoreItem xmlns:ds="http://schemas.openxmlformats.org/officeDocument/2006/customXml" ds:itemID="{7F9C1521-E3CA-4D47-BF07-4CA99AABBE21}">
+<ds:datastoreItem xmlns:ds="http://schemas.openxmlformats.org/officeDocument/2006/customXml" ds:itemID="{61F97DAA-34DF-4770-9915-B13379E666BC}">
   <ds:schemaRefs>
     <ds:schemaRef ds:uri="http://schemas.openxmlformats.org/officeDocument/2006/bibliography"/>
   </ds:schemaRefs>

</xml_diff>